<commit_message>
Strain Sensor Design and Firmware
Updated the Firmware for the FDC1004

Developed new Strain Sensor designs
</commit_message>
<xml_diff>
--- a/Projects/Development_Board/Firmware/DB-X01/Bluetooth_Protocol-Sensor_Glove_Pressure-X03.docx
+++ b/Projects/Development_Board/Firmware/DB-X01/Bluetooth_Protocol-Sensor_Glove_Pressure-X03.docx
@@ -47,13 +47,19 @@
         <w:rPr>
           <w:szCs w:val="24"/>
         </w:rPr>
-        <w:t>5</w:t>
+        <w:t>6</w:t>
       </w:r>
       <w:r>
         <w:rPr>
           <w:szCs w:val="24"/>
         </w:rPr>
         <w:t>/</w:t>
+      </w:r>
+      <w:r>
+        <w:rPr>
+          <w:szCs w:val="24"/>
+        </w:rPr>
+        <w:t>0</w:t>
       </w:r>
       <w:r>
         <w:rPr>
@@ -92,7 +98,7 @@
         <w:rPr>
           <w:szCs w:val="24"/>
         </w:rPr>
-        <w:t>2</w:t>
+        <w:t>3</w:t>
       </w:r>
     </w:p>
     <w:p>

</xml_diff>